<commit_message>
feat: Grant CSC Presidents full system access and standardize SAF document workflows
- Updated access permissions to allow CSC Presidents equal rights as SSC Presidents (document fetching, signing, notifications, UI visibility)
- Fixed SAF document signing placeholders to preserve filled PDF data and handle checkboxes/dates properly
- Ensured CSC President priority in all document approval hierarchies
- Standardized position checks across API endpoints (documents.php, notifications.php, event-calendar.php)
</commit_message>
<xml_diff>
--- a/assets/templates/Facility Request/FACILITY REQUEST.docx
+++ b/assets/templates/Facility Request/FACILITY REQUEST.docx
@@ -1048,23 +1048,7 @@
                 <w:rFonts w:asciiTheme="minorHAnsi" w:hAnsiTheme="minorHAnsi" w:cstheme="minorHAnsi"/>
                 <w:sz w:val="20"/>
               </w:rPr>
-              <w:t>${</w:t>
-            </w:r>
-            <w:proofErr w:type="spellStart"/>
-            <w:r>
-              <w:rPr>
-                <w:rFonts w:asciiTheme="minorHAnsi" w:hAnsiTheme="minorHAnsi" w:cstheme="minorHAnsi"/>
-                <w:sz w:val="20"/>
-              </w:rPr>
-              <w:t>eventName</w:t>
-            </w:r>
-            <w:proofErr w:type="spellEnd"/>
-            <w:r>
-              <w:rPr>
-                <w:rFonts w:asciiTheme="minorHAnsi" w:hAnsiTheme="minorHAnsi" w:cstheme="minorHAnsi"/>
-                <w:sz w:val="20"/>
-              </w:rPr>
-              <w:t>}</w:t>
+              <w:t>${eventName}</w:t>
             </w:r>
           </w:p>
         </w:tc>
@@ -1127,23 +1111,7 @@
                 <w:rFonts w:asciiTheme="minorHAnsi" w:hAnsiTheme="minorHAnsi" w:cstheme="minorHAnsi"/>
                 <w:sz w:val="20"/>
               </w:rPr>
-              <w:t>${</w:t>
-            </w:r>
-            <w:proofErr w:type="spellStart"/>
-            <w:r>
-              <w:rPr>
-                <w:rFonts w:asciiTheme="minorHAnsi" w:hAnsiTheme="minorHAnsi" w:cstheme="minorHAnsi"/>
-                <w:sz w:val="20"/>
-              </w:rPr>
-              <w:t>eventDate</w:t>
-            </w:r>
-            <w:proofErr w:type="spellEnd"/>
-            <w:r>
-              <w:rPr>
-                <w:rFonts w:asciiTheme="minorHAnsi" w:hAnsiTheme="minorHAnsi" w:cstheme="minorHAnsi"/>
-                <w:sz w:val="20"/>
-              </w:rPr>
-              <w:t>}</w:t>
+              <w:t>${eventDate}</w:t>
             </w:r>
           </w:p>
         </w:tc>
@@ -1196,24 +1164,15 @@
                 <w:rFonts w:asciiTheme="minorHAnsi" w:hAnsiTheme="minorHAnsi" w:cstheme="minorHAnsi"/>
                 <w:sz w:val="20"/>
               </w:rPr>
-              <w:t>${</w:t>
-            </w:r>
-            <w:proofErr w:type="spellStart"/>
+              <w:t>${department</w:t>
+            </w:r>
             <w:r>
               <w:rPr>
                 <w:rFonts w:asciiTheme="minorHAnsi" w:hAnsiTheme="minorHAnsi" w:cstheme="minorHAnsi"/>
                 <w:sz w:val="20"/>
               </w:rPr>
-              <w:t>department</w:t>
-            </w:r>
-            <w:r>
-              <w:rPr>
-                <w:rFonts w:asciiTheme="minorHAnsi" w:hAnsiTheme="minorHAnsi" w:cstheme="minorHAnsi"/>
-                <w:sz w:val="20"/>
-              </w:rPr>
               <w:t>Full</w:t>
             </w:r>
-            <w:proofErr w:type="spellEnd"/>
             <w:r>
               <w:rPr>
                 <w:rFonts w:asciiTheme="minorHAnsi" w:hAnsiTheme="minorHAnsi" w:cstheme="minorHAnsi"/>
@@ -1275,23 +1234,7 @@
                 <w:rFonts w:asciiTheme="minorHAnsi" w:hAnsiTheme="minorHAnsi" w:cstheme="minorHAnsi"/>
                 <w:sz w:val="20"/>
               </w:rPr>
-              <w:t>${</w:t>
-            </w:r>
-            <w:proofErr w:type="spellStart"/>
-            <w:r>
-              <w:rPr>
-                <w:rFonts w:asciiTheme="minorHAnsi" w:hAnsiTheme="minorHAnsi" w:cstheme="minorHAnsi"/>
-                <w:sz w:val="20"/>
-              </w:rPr>
-              <w:t>cleanSetUpCommittee</w:t>
-            </w:r>
-            <w:proofErr w:type="spellEnd"/>
-            <w:r>
-              <w:rPr>
-                <w:rFonts w:asciiTheme="minorHAnsi" w:hAnsiTheme="minorHAnsi" w:cstheme="minorHAnsi"/>
-                <w:sz w:val="20"/>
-              </w:rPr>
-              <w:t>}</w:t>
+              <w:t>${cleanSetUpCommittee}</w:t>
             </w:r>
           </w:p>
         </w:tc>
@@ -1351,23 +1294,7 @@
                 <w:rFonts w:asciiTheme="minorHAnsi" w:hAnsiTheme="minorHAnsi" w:cstheme="minorHAnsi"/>
                 <w:sz w:val="20"/>
               </w:rPr>
-              <w:t>${</w:t>
-            </w:r>
-            <w:proofErr w:type="spellStart"/>
-            <w:r>
-              <w:rPr>
-                <w:rFonts w:asciiTheme="minorHAnsi" w:hAnsiTheme="minorHAnsi" w:cstheme="minorHAnsi"/>
-                <w:sz w:val="20"/>
-              </w:rPr>
-              <w:t>contactPerson</w:t>
-            </w:r>
-            <w:proofErr w:type="spellEnd"/>
-            <w:r>
-              <w:rPr>
-                <w:rFonts w:asciiTheme="minorHAnsi" w:hAnsiTheme="minorHAnsi" w:cstheme="minorHAnsi"/>
-                <w:sz w:val="20"/>
-              </w:rPr>
-              <w:t>}</w:t>
+              <w:t>${contactPerson}</w:t>
             </w:r>
           </w:p>
         </w:tc>
@@ -1422,23 +1349,7 @@
                 <w:rFonts w:asciiTheme="minorHAnsi" w:hAnsiTheme="minorHAnsi" w:cstheme="minorHAnsi"/>
                 <w:sz w:val="20"/>
               </w:rPr>
-              <w:t>${</w:t>
-            </w:r>
-            <w:proofErr w:type="spellStart"/>
-            <w:r>
-              <w:rPr>
-                <w:rFonts w:asciiTheme="minorHAnsi" w:hAnsiTheme="minorHAnsi" w:cstheme="minorHAnsi"/>
-                <w:sz w:val="20"/>
-              </w:rPr>
-              <w:t>contactNumber</w:t>
-            </w:r>
-            <w:proofErr w:type="spellEnd"/>
-            <w:r>
-              <w:rPr>
-                <w:rFonts w:asciiTheme="minorHAnsi" w:hAnsiTheme="minorHAnsi" w:cstheme="minorHAnsi"/>
-                <w:sz w:val="20"/>
-              </w:rPr>
-              <w:t>}</w:t>
+              <w:t>${contactNumber}</w:t>
             </w:r>
           </w:p>
         </w:tc>
@@ -1536,23 +1447,7 @@
                 <w:rFonts w:asciiTheme="minorHAnsi" w:hAnsiTheme="minorHAnsi" w:cstheme="minorHAnsi"/>
                 <w:sz w:val="20"/>
               </w:rPr>
-              <w:t>${</w:t>
-            </w:r>
-            <w:proofErr w:type="spellStart"/>
-            <w:r>
-              <w:rPr>
-                <w:rFonts w:asciiTheme="minorHAnsi" w:hAnsiTheme="minorHAnsi" w:cstheme="minorHAnsi"/>
-                <w:sz w:val="20"/>
-              </w:rPr>
-              <w:t>expectedAttendees</w:t>
-            </w:r>
-            <w:proofErr w:type="spellEnd"/>
-            <w:r>
-              <w:rPr>
-                <w:rFonts w:asciiTheme="minorHAnsi" w:hAnsiTheme="minorHAnsi" w:cstheme="minorHAnsi"/>
-                <w:sz w:val="20"/>
-              </w:rPr>
-              <w:t>}</w:t>
+              <w:t>${expectedAttendees}</w:t>
             </w:r>
           </w:p>
         </w:tc>
@@ -1630,23 +1525,7 @@
                 <w:rFonts w:asciiTheme="minorHAnsi" w:hAnsiTheme="minorHAnsi" w:cstheme="minorHAnsi"/>
                 <w:sz w:val="20"/>
               </w:rPr>
-              <w:t>${</w:t>
-            </w:r>
-            <w:proofErr w:type="spellStart"/>
-            <w:r>
-              <w:rPr>
-                <w:rFonts w:asciiTheme="minorHAnsi" w:hAnsiTheme="minorHAnsi" w:cstheme="minorHAnsi"/>
-                <w:sz w:val="20"/>
-              </w:rPr>
-              <w:t>guestSpeaker</w:t>
-            </w:r>
-            <w:proofErr w:type="spellEnd"/>
-            <w:r>
-              <w:rPr>
-                <w:rFonts w:asciiTheme="minorHAnsi" w:hAnsiTheme="minorHAnsi" w:cstheme="minorHAnsi"/>
-                <w:sz w:val="20"/>
-              </w:rPr>
-              <w:t>}</w:t>
+              <w:t>${guestSpeaker}</w:t>
             </w:r>
           </w:p>
         </w:tc>
@@ -1744,23 +1623,7 @@
                 <w:rFonts w:asciiTheme="minorHAnsi" w:hAnsiTheme="minorHAnsi" w:cstheme="minorHAnsi"/>
                 <w:sz w:val="20"/>
               </w:rPr>
-              <w:t>${</w:t>
-            </w:r>
-            <w:proofErr w:type="spellStart"/>
-            <w:r>
-              <w:rPr>
-                <w:rFonts w:asciiTheme="minorHAnsi" w:hAnsiTheme="minorHAnsi" w:cstheme="minorHAnsi"/>
-                <w:sz w:val="20"/>
-              </w:rPr>
-              <w:t>expectedPerformers</w:t>
-            </w:r>
-            <w:proofErr w:type="spellEnd"/>
-            <w:r>
-              <w:rPr>
-                <w:rFonts w:asciiTheme="minorHAnsi" w:hAnsiTheme="minorHAnsi" w:cstheme="minorHAnsi"/>
-                <w:sz w:val="20"/>
-              </w:rPr>
-              <w:t>}</w:t>
+              <w:t>${expectedPerformers}</w:t>
             </w:r>
           </w:p>
         </w:tc>
@@ -1869,23 +1732,7 @@
                 <w:rFonts w:asciiTheme="minorHAnsi" w:hAnsiTheme="minorHAnsi" w:cstheme="minorHAnsi"/>
                 <w:sz w:val="20"/>
               </w:rPr>
-              <w:t>${</w:t>
-            </w:r>
-            <w:proofErr w:type="spellStart"/>
-            <w:r>
-              <w:rPr>
-                <w:rFonts w:asciiTheme="minorHAnsi" w:hAnsiTheme="minorHAnsi" w:cstheme="minorHAnsi"/>
-                <w:sz w:val="20"/>
-              </w:rPr>
-              <w:t>parkingGatePlateNo</w:t>
-            </w:r>
-            <w:proofErr w:type="spellEnd"/>
-            <w:r>
-              <w:rPr>
-                <w:rFonts w:asciiTheme="minorHAnsi" w:hAnsiTheme="minorHAnsi" w:cstheme="minorHAnsi"/>
-                <w:sz w:val="20"/>
-              </w:rPr>
-              <w:t>}</w:t>
+              <w:t>${parkingGatePlateNo}</w:t>
             </w:r>
           </w:p>
         </w:tc>
@@ -11891,14 +11738,12 @@
               </w:rPr>
               <w:t>${</w:t>
             </w:r>
-            <w:proofErr w:type="spellStart"/>
             <w:r>
               <w:rPr>
                 <w:spacing w:val="-2"/>
               </w:rPr>
               <w:t>collegeDean</w:t>
             </w:r>
-            <w:proofErr w:type="spellEnd"/>
             <w:r>
               <w:rPr>
                 <w:spacing w:val="-2"/>
@@ -12263,21 +12108,7 @@
               <w:rPr>
                 <w:spacing w:val="-2"/>
               </w:rPr>
-              <w:t>${</w:t>
-            </w:r>
-            <w:proofErr w:type="spellStart"/>
-            <w:r>
-              <w:rPr>
-                <w:spacing w:val="-2"/>
-              </w:rPr>
-              <w:t>otherMattersSpecify</w:t>
-            </w:r>
-            <w:proofErr w:type="spellEnd"/>
-            <w:r>
-              <w:rPr>
-                <w:spacing w:val="-2"/>
-              </w:rPr>
-              <w:t>}</w:t>
+              <w:t>${otherMattersSpecify}</w:t>
             </w:r>
           </w:p>
         </w:tc>
@@ -12628,7 +12459,7 @@
                 </mc:Choice>
                 <mc:Fallback>
                   <w:pict>
-                    <v:group w14:anchorId="6C313FB2" id="Group 850955497" o:spid="_x0000_s1026" style="position:absolute;margin-left:103.05pt;margin-top:12.5pt;width:238pt;height:1pt;z-index:251665408;mso-wrap-distance-left:0;mso-wrap-distance-right:0;mso-width-relative:margin;mso-height-relative:margin" coordsize="14052,127" o:gfxdata="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">
+                    <v:group w14:anchorId="19359D61" id="Group 850955497" o:spid="_x0000_s1026" style="position:absolute;margin-left:103.05pt;margin-top:12.5pt;width:238pt;height:1pt;z-index:251665408;mso-wrap-distance-left:0;mso-wrap-distance-right:0;mso-width-relative:margin;mso-height-relative:margin" coordsize="14052,127" o:gfxdata="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">
                       <v:shape id="Graphic 16" o:spid="_x0000_s1027" style="position:absolute;left:12;top:12;width:14027;height:13;visibility:visible;mso-wrap-style:square;v-text-anchor:top" coordsize="1402715,1270" o:gfxdata="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" path="m,l1402714,e" filled="f" strokeweight=".2pt">
                         <v:path arrowok="t"/>
                       </v:shape>
@@ -12694,25 +12525,7 @@
                 <w:sz w:val="20"/>
                 <w:szCs w:val="20"/>
               </w:rPr>
-              <w:t>${</w:t>
-            </w:r>
-            <w:proofErr w:type="spellStart"/>
-            <w:r>
-              <w:rPr>
-                <w:rFonts w:asciiTheme="minorHAnsi" w:hAnsiTheme="minorHAnsi" w:cstheme="minorHAnsi"/>
-                <w:sz w:val="20"/>
-                <w:szCs w:val="20"/>
-              </w:rPr>
-              <w:t>receivingRequesteeName</w:t>
-            </w:r>
-            <w:proofErr w:type="spellEnd"/>
-            <w:r>
-              <w:rPr>
-                <w:rFonts w:asciiTheme="minorHAnsi" w:hAnsiTheme="minorHAnsi" w:cstheme="minorHAnsi"/>
-                <w:sz w:val="20"/>
-                <w:szCs w:val="20"/>
-              </w:rPr>
-              <w:t>}</w:t>
+              <w:t>${receivingRequesteeName}</w:t>
             </w:r>
           </w:p>
         </w:tc>
@@ -12860,7 +12673,7 @@
                 </mc:Choice>
                 <mc:Fallback>
                   <w:pict>
-                    <v:group w14:anchorId="53B79236" id="Group 12" o:spid="_x0000_s1026" style="position:absolute;margin-left:66.2pt;margin-top:14.05pt;width:110.65pt;height:1pt;z-index:-251657216;mso-wrap-distance-left:0;mso-wrap-distance-right:0" coordsize="14052,127" o:gfxdata="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">
+                    <v:group w14:anchorId="662A0B63" id="Group 12" o:spid="_x0000_s1026" style="position:absolute;margin-left:66.2pt;margin-top:14.05pt;width:110.65pt;height:1pt;z-index:-251657216;mso-wrap-distance-left:0;mso-wrap-distance-right:0" coordsize="14052,127" o:gfxdata="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">
                       <v:shape id="Graphic 13" o:spid="_x0000_s1027" style="position:absolute;left:12;top:12;width:14027;height:13;visibility:visible;mso-wrap-style:square;v-text-anchor:top" coordsize="1402715,1270" o:gfxdata="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" path="m,l1402714,e" filled="f" strokeweight=".2pt">
                         <v:path arrowok="t"/>
                       </v:shape>
@@ -12926,27 +12739,7 @@
                 <w:sz w:val="20"/>
                 <w:szCs w:val="20"/>
               </w:rPr>
-              <w:t>${</w:t>
-            </w:r>
-            <w:proofErr w:type="spellStart"/>
-            <w:r>
-              <w:rPr>
-                <w:rFonts w:asciiTheme="minorHAnsi" w:hAnsiTheme="minorHAnsi" w:cstheme="minorHAnsi"/>
-                <w:spacing w:val="-2"/>
-                <w:sz w:val="20"/>
-                <w:szCs w:val="20"/>
-              </w:rPr>
-              <w:t>receivingDateFiled</w:t>
-            </w:r>
-            <w:proofErr w:type="spellEnd"/>
-            <w:r>
-              <w:rPr>
-                <w:rFonts w:asciiTheme="minorHAnsi" w:hAnsiTheme="minorHAnsi" w:cstheme="minorHAnsi"/>
-                <w:spacing w:val="-2"/>
-                <w:sz w:val="20"/>
-                <w:szCs w:val="20"/>
-              </w:rPr>
-              <w:t>}</w:t>
+              <w:t>${receivingDateFiled}</w:t>
             </w:r>
           </w:p>
         </w:tc>
@@ -13104,7 +12897,7 @@
                 </mc:Choice>
                 <mc:Fallback>
                   <w:pict>
-                    <v:group w14:anchorId="2F8696F7" id="Group 966520301" o:spid="_x0000_s1026" style="position:absolute;margin-left:78.45pt;margin-top:12.85pt;width:261.8pt;height:1pt;z-index:251664384;mso-wrap-distance-left:0;mso-wrap-distance-right:0;mso-width-relative:margin;mso-height-relative:margin" coordsize="14052,127" o:gfxdata="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">
+                    <v:group w14:anchorId="0B83BC31" id="Group 966520301" o:spid="_x0000_s1026" style="position:absolute;margin-left:78.45pt;margin-top:12.85pt;width:261.8pt;height:1pt;z-index:251664384;mso-wrap-distance-left:0;mso-wrap-distance-right:0;mso-width-relative:margin;mso-height-relative:margin" coordsize="14052,127" o:gfxdata="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">
                       <v:shape id="Graphic 16" o:spid="_x0000_s1027" style="position:absolute;left:12;top:12;width:14027;height:13;visibility:visible;mso-wrap-style:square;v-text-anchor:top" coordsize="1402715,1270" o:gfxdata="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" path="m,l1402714,e" filled="f" strokeweight=".2pt">
                         <v:path arrowok="t"/>
                       </v:shape>
@@ -13165,27 +12958,7 @@
                 <w:sz w:val="20"/>
                 <w:szCs w:val="20"/>
               </w:rPr>
-              <w:t>${</w:t>
-            </w:r>
-            <w:proofErr w:type="spellStart"/>
-            <w:r>
-              <w:rPr>
-                <w:rFonts w:asciiTheme="minorHAnsi" w:hAnsiTheme="minorHAnsi" w:cstheme="minorHAnsi"/>
-                <w:spacing w:val="-2"/>
-                <w:sz w:val="20"/>
-                <w:szCs w:val="20"/>
-              </w:rPr>
-              <w:t>receivingEventName</w:t>
-            </w:r>
-            <w:proofErr w:type="spellEnd"/>
-            <w:r>
-              <w:rPr>
-                <w:rFonts w:asciiTheme="minorHAnsi" w:hAnsiTheme="minorHAnsi" w:cstheme="minorHAnsi"/>
-                <w:spacing w:val="-2"/>
-                <w:sz w:val="20"/>
-                <w:szCs w:val="20"/>
-              </w:rPr>
-              <w:t>}</w:t>
+              <w:t>${receivingEventName}</w:t>
             </w:r>
           </w:p>
         </w:tc>
@@ -13333,7 +13106,7 @@
                 </mc:Choice>
                 <mc:Fallback>
                   <w:pict>
-                    <v:group w14:anchorId="573C567B" id="Group 15" o:spid="_x0000_s1026" style="position:absolute;margin-left:66.2pt;margin-top:13.4pt;width:110.65pt;height:1pt;z-index:251650048;mso-wrap-distance-left:0;mso-wrap-distance-right:0" coordsize="14052,127" o:gfxdata="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">
+                    <v:group w14:anchorId="7EB33923" id="Group 15" o:spid="_x0000_s1026" style="position:absolute;margin-left:66.2pt;margin-top:13.4pt;width:110.65pt;height:1pt;z-index:251650048;mso-wrap-distance-left:0;mso-wrap-distance-right:0" coordsize="14052,127" o:gfxdata="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">
                       <v:shape id="Graphic 16" o:spid="_x0000_s1027" style="position:absolute;left:12;top:12;width:14027;height:13;visibility:visible;mso-wrap-style:square;v-text-anchor:top" coordsize="1402715,1270" o:gfxdata="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" path="m,l1402714,e" filled="f" strokeweight=".2pt">
                         <v:path arrowok="t"/>
                       </v:shape>
@@ -13379,27 +13152,7 @@
                 <w:sz w:val="20"/>
                 <w:szCs w:val="20"/>
               </w:rPr>
-              <w:t>${</w:t>
-            </w:r>
-            <w:proofErr w:type="spellStart"/>
-            <w:r>
-              <w:rPr>
-                <w:rFonts w:asciiTheme="minorHAnsi" w:hAnsiTheme="minorHAnsi" w:cstheme="minorHAnsi"/>
-                <w:spacing w:val="-2"/>
-                <w:sz w:val="20"/>
-                <w:szCs w:val="20"/>
-              </w:rPr>
-              <w:t>receivingEventDates</w:t>
-            </w:r>
-            <w:proofErr w:type="spellEnd"/>
-            <w:r>
-              <w:rPr>
-                <w:rFonts w:asciiTheme="minorHAnsi" w:hAnsiTheme="minorHAnsi" w:cstheme="minorHAnsi"/>
-                <w:spacing w:val="-2"/>
-                <w:sz w:val="20"/>
-                <w:szCs w:val="20"/>
-              </w:rPr>
-              <w:t>}</w:t>
+              <w:t>${receivingEventDates}</w:t>
             </w:r>
           </w:p>
         </w:tc>
@@ -13482,11 +13235,9 @@
               </w:rPr>
               <w:t>${</w:t>
             </w:r>
-            <w:proofErr w:type="spellStart"/>
             <w:r>
               <w:t>collegeDean</w:t>
             </w:r>
-            <w:proofErr w:type="spellEnd"/>
             <w:r>
               <w:rPr>
                 <w:spacing w:val="-2"/>
@@ -13836,21 +13587,7 @@
               <w:rPr>
                 <w:spacing w:val="-2"/>
               </w:rPr>
-              <w:t xml:space="preserve"> ${</w:t>
-            </w:r>
-            <w:proofErr w:type="spellStart"/>
-            <w:r>
-              <w:rPr>
-                <w:spacing w:val="-2"/>
-              </w:rPr>
-              <w:t>otherMattersSpecify</w:t>
-            </w:r>
-            <w:proofErr w:type="spellEnd"/>
-            <w:r>
-              <w:rPr>
-                <w:spacing w:val="-2"/>
-              </w:rPr>
-              <w:t>}</w:t>
+              <w:t xml:space="preserve"> ${otherMattersSpecify}</w:t>
             </w:r>
           </w:p>
         </w:tc>
@@ -21051,7 +20788,7 @@
           </mc:Choice>
           <mc:Fallback>
             <w:pict>
-              <v:group w14:anchorId="249FEB8C" id="Group 18" o:spid="_x0000_s1026" style="position:absolute;margin-left:120.45pt;margin-top:24.25pt;width:373.95pt;height:1.05pt;z-index:-251653120;mso-wrap-distance-left:0;mso-wrap-distance-right:0;mso-position-horizontal-relative:page" coordsize="47491,133" o:gfxdata="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">
+              <v:group w14:anchorId="46C86B35" id="Group 18" o:spid="_x0000_s1026" style="position:absolute;margin-left:120.45pt;margin-top:24.25pt;width:373.95pt;height:1.05pt;z-index:-251653120;mso-wrap-distance-left:0;mso-wrap-distance-right:0;mso-position-horizontal-relative:page" coordsize="47491,133" o:gfxdata="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">
                 <v:shape id="Graphic 19" o:spid="_x0000_s1027" style="position:absolute;left:11;top:12;width:47473;height:13;visibility:visible;mso-wrap-style:square;v-text-anchor:top" coordsize="4747260,1270" o:gfxdata="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" path="m,l4746752,e" filled="f" strokeweight=".2pt">
                   <v:path arrowok="t"/>
                 </v:shape>
@@ -21070,25 +20807,7 @@
           <w:i/>
           <w:sz w:val="20"/>
         </w:rPr>
-        <w:t>${</w:t>
-      </w:r>
-      <w:proofErr w:type="spellStart"/>
-      <w:r>
-        <w:rPr>
-          <w:b/>
-          <w:i/>
-          <w:sz w:val="20"/>
-        </w:rPr>
-        <w:t>cscPresident</w:t>
-      </w:r>
-      <w:proofErr w:type="spellEnd"/>
-      <w:r>
-        <w:rPr>
-          <w:b/>
-          <w:i/>
-          <w:sz w:val="20"/>
-        </w:rPr>
-        <w:t>}</w:t>
+        <w:t>${cscPresident}</w:t>
       </w:r>
     </w:p>
     <w:p>
@@ -21209,15 +20928,13 @@
               </w:rPr>
               <w:t>${</w:t>
             </w:r>
-            <w:proofErr w:type="spellStart"/>
             <w:r>
               <w:rPr>
                 <w:rFonts w:asciiTheme="minorHAnsi" w:eastAsia="Times New Roman" w:hAnsiTheme="minorHAnsi" w:cstheme="minorHAnsi"/>
                 <w:bCs/>
               </w:rPr>
-              <w:t>evpO</w:t>
-            </w:r>
-            <w:proofErr w:type="spellEnd"/>
+              <w:t>ppfo</w:t>
+            </w:r>
             <w:r>
               <w:rPr>
                 <w:rFonts w:asciiTheme="minorHAnsi" w:eastAsia="Times New Roman" w:hAnsiTheme="minorHAnsi" w:cstheme="minorHAnsi"/>
@@ -21244,23 +20961,7 @@
                 <w:rFonts w:asciiTheme="minorHAnsi" w:eastAsia="Times New Roman" w:hAnsiTheme="minorHAnsi" w:cstheme="minorHAnsi"/>
                 <w:bCs/>
               </w:rPr>
-              <w:t>${</w:t>
-            </w:r>
-            <w:proofErr w:type="spellStart"/>
-            <w:r>
-              <w:rPr>
-                <w:rFonts w:asciiTheme="minorHAnsi" w:eastAsia="Times New Roman" w:hAnsiTheme="minorHAnsi" w:cstheme="minorHAnsi"/>
-                <w:bCs/>
-              </w:rPr>
-              <w:t>evp</w:t>
-            </w:r>
-            <w:proofErr w:type="spellEnd"/>
-            <w:r>
-              <w:rPr>
-                <w:rFonts w:asciiTheme="minorHAnsi" w:eastAsia="Times New Roman" w:hAnsiTheme="minorHAnsi" w:cstheme="minorHAnsi"/>
-                <w:bCs/>
-              </w:rPr>
-              <w:t>}</w:t>
+              <w:t>${evp}</w:t>
             </w:r>
           </w:p>
         </w:tc>
@@ -21428,7 +21129,7 @@
           </mc:Choice>
           <mc:Fallback>
             <w:pict>
-              <v:group w14:anchorId="58599563" id="Group 21" o:spid="_x0000_s1026" style="position:absolute;margin-left:66pt;margin-top:19.5pt;width:209.1pt;height:1pt;z-index:-251658240;mso-wrap-distance-left:0;mso-wrap-distance-right:0;mso-position-horizontal-relative:page" coordsize="26555,127" o:gfxdata="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">
+              <v:group w14:anchorId="056F7F5F" id="Group 21" o:spid="_x0000_s1026" style="position:absolute;margin-left:66pt;margin-top:19.5pt;width:209.1pt;height:1pt;z-index:-251658240;mso-wrap-distance-left:0;mso-wrap-distance-right:0;mso-position-horizontal-relative:page" coordsize="26555,127" o:gfxdata="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">
                 <v:shape id="Graphic 22" o:spid="_x0000_s1027" style="position:absolute;left:12;top:12;width:26531;height:13;visibility:visible;mso-wrap-style:square;v-text-anchor:top" coordsize="2653030,1270" o:gfxdata="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" path="m,l2652712,e" filled="f" strokeweight=".2pt">
                   <v:path arrowok="t"/>
                 </v:shape>
@@ -21571,7 +21272,7 @@
           </mc:Choice>
           <mc:Fallback>
             <w:pict>
-              <v:group w14:anchorId="2BAC2777" id="Group 24" o:spid="_x0000_s1026" style="position:absolute;margin-left:300.5pt;margin-top:19.5pt;width:193.9pt;height:1pt;z-index:-251655168;mso-wrap-distance-left:0;mso-wrap-distance-right:0;mso-position-horizontal-relative:page" coordsize="24625,127" o:gfxdata="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">
+              <v:group w14:anchorId="2909B985" id="Group 24" o:spid="_x0000_s1026" style="position:absolute;margin-left:300.5pt;margin-top:19.5pt;width:193.9pt;height:1pt;z-index:-251655168;mso-wrap-distance-left:0;mso-wrap-distance-right:0;mso-position-horizontal-relative:page" coordsize="24625,127" o:gfxdata="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">
                 <v:shape id="Graphic 25" o:spid="_x0000_s1027" style="position:absolute;left:12;top:12;width:24600;height:13;visibility:visible;mso-wrap-style:square;v-text-anchor:top" coordsize="2459990,1270" o:gfxdata="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" path="m,l2459735,e" filled="f" strokeweight=".2pt">
                   <v:path arrowok="t"/>
                 </v:shape>
@@ -23239,6 +22940,7 @@
   <w:style w:type="table" w:default="1" w:styleId="TableNormal">
     <w:name w:val="Normal Table"/>
     <w:uiPriority w:val="99"/>
+    <w:semiHidden/>
     <w:unhideWhenUsed/>
     <w:tblPr>
       <w:tblInd w:w="0" w:type="dxa"/>

</xml_diff>

<commit_message>
Enhance user role checks and update ID migration script
- Updated role checks for OSA to include EVP in saf.js and related views.
- Improved login type detection in user-login.js to support multiple employee prefixes.
- Modified facility request template to display receiving requestee name instead of signature.
- Adjusted event calendar view to allow SAF access for EVP in addition to OSA.
- Enhanced SAF access checks in saf.php to include EVP role.
- Introduced a one-time ID migration script to rename user IDs and update related documents and logs.
</commit_message>
<xml_diff>
--- a/assets/templates/Facility Request/FACILITY REQUEST.docx
+++ b/assets/templates/Facility Request/FACILITY REQUEST.docx
@@ -1048,7 +1048,23 @@
                 <w:rFonts w:asciiTheme="minorHAnsi" w:hAnsiTheme="minorHAnsi" w:cstheme="minorHAnsi"/>
                 <w:sz w:val="20"/>
               </w:rPr>
-              <w:t>${eventName}</w:t>
+              <w:t>${</w:t>
+            </w:r>
+            <w:proofErr w:type="spellStart"/>
+            <w:r>
+              <w:rPr>
+                <w:rFonts w:asciiTheme="minorHAnsi" w:hAnsiTheme="minorHAnsi" w:cstheme="minorHAnsi"/>
+                <w:sz w:val="20"/>
+              </w:rPr>
+              <w:t>eventName</w:t>
+            </w:r>
+            <w:proofErr w:type="spellEnd"/>
+            <w:r>
+              <w:rPr>
+                <w:rFonts w:asciiTheme="minorHAnsi" w:hAnsiTheme="minorHAnsi" w:cstheme="minorHAnsi"/>
+                <w:sz w:val="20"/>
+              </w:rPr>
+              <w:t>}</w:t>
             </w:r>
           </w:p>
         </w:tc>
@@ -1111,7 +1127,23 @@
                 <w:rFonts w:asciiTheme="minorHAnsi" w:hAnsiTheme="minorHAnsi" w:cstheme="minorHAnsi"/>
                 <w:sz w:val="20"/>
               </w:rPr>
-              <w:t>${eventDate}</w:t>
+              <w:t>${</w:t>
+            </w:r>
+            <w:proofErr w:type="spellStart"/>
+            <w:r>
+              <w:rPr>
+                <w:rFonts w:asciiTheme="minorHAnsi" w:hAnsiTheme="minorHAnsi" w:cstheme="minorHAnsi"/>
+                <w:sz w:val="20"/>
+              </w:rPr>
+              <w:t>eventDate</w:t>
+            </w:r>
+            <w:proofErr w:type="spellEnd"/>
+            <w:r>
+              <w:rPr>
+                <w:rFonts w:asciiTheme="minorHAnsi" w:hAnsiTheme="minorHAnsi" w:cstheme="minorHAnsi"/>
+                <w:sz w:val="20"/>
+              </w:rPr>
+              <w:t>}</w:t>
             </w:r>
           </w:p>
         </w:tc>
@@ -1164,15 +1196,24 @@
                 <w:rFonts w:asciiTheme="minorHAnsi" w:hAnsiTheme="minorHAnsi" w:cstheme="minorHAnsi"/>
                 <w:sz w:val="20"/>
               </w:rPr>
-              <w:t>${department</w:t>
-            </w:r>
+              <w:t>${</w:t>
+            </w:r>
+            <w:proofErr w:type="spellStart"/>
             <w:r>
               <w:rPr>
                 <w:rFonts w:asciiTheme="minorHAnsi" w:hAnsiTheme="minorHAnsi" w:cstheme="minorHAnsi"/>
                 <w:sz w:val="20"/>
               </w:rPr>
+              <w:t>department</w:t>
+            </w:r>
+            <w:r>
+              <w:rPr>
+                <w:rFonts w:asciiTheme="minorHAnsi" w:hAnsiTheme="minorHAnsi" w:cstheme="minorHAnsi"/>
+                <w:sz w:val="20"/>
+              </w:rPr>
               <w:t>Full</w:t>
             </w:r>
+            <w:proofErr w:type="spellEnd"/>
             <w:r>
               <w:rPr>
                 <w:rFonts w:asciiTheme="minorHAnsi" w:hAnsiTheme="minorHAnsi" w:cstheme="minorHAnsi"/>
@@ -1234,7 +1275,23 @@
                 <w:rFonts w:asciiTheme="minorHAnsi" w:hAnsiTheme="minorHAnsi" w:cstheme="minorHAnsi"/>
                 <w:sz w:val="20"/>
               </w:rPr>
-              <w:t>${cleanSetUpCommittee}</w:t>
+              <w:t>${</w:t>
+            </w:r>
+            <w:proofErr w:type="spellStart"/>
+            <w:r>
+              <w:rPr>
+                <w:rFonts w:asciiTheme="minorHAnsi" w:hAnsiTheme="minorHAnsi" w:cstheme="minorHAnsi"/>
+                <w:sz w:val="20"/>
+              </w:rPr>
+              <w:t>cleanSetUpCommittee</w:t>
+            </w:r>
+            <w:proofErr w:type="spellEnd"/>
+            <w:r>
+              <w:rPr>
+                <w:rFonts w:asciiTheme="minorHAnsi" w:hAnsiTheme="minorHAnsi" w:cstheme="minorHAnsi"/>
+                <w:sz w:val="20"/>
+              </w:rPr>
+              <w:t>}</w:t>
             </w:r>
           </w:p>
         </w:tc>
@@ -1294,7 +1351,23 @@
                 <w:rFonts w:asciiTheme="minorHAnsi" w:hAnsiTheme="minorHAnsi" w:cstheme="minorHAnsi"/>
                 <w:sz w:val="20"/>
               </w:rPr>
-              <w:t>${contactPerson}</w:t>
+              <w:t>${</w:t>
+            </w:r>
+            <w:proofErr w:type="spellStart"/>
+            <w:r>
+              <w:rPr>
+                <w:rFonts w:asciiTheme="minorHAnsi" w:hAnsiTheme="minorHAnsi" w:cstheme="minorHAnsi"/>
+                <w:sz w:val="20"/>
+              </w:rPr>
+              <w:t>contactPerson</w:t>
+            </w:r>
+            <w:proofErr w:type="spellEnd"/>
+            <w:r>
+              <w:rPr>
+                <w:rFonts w:asciiTheme="minorHAnsi" w:hAnsiTheme="minorHAnsi" w:cstheme="minorHAnsi"/>
+                <w:sz w:val="20"/>
+              </w:rPr>
+              <w:t>}</w:t>
             </w:r>
           </w:p>
         </w:tc>
@@ -1349,7 +1422,23 @@
                 <w:rFonts w:asciiTheme="minorHAnsi" w:hAnsiTheme="minorHAnsi" w:cstheme="minorHAnsi"/>
                 <w:sz w:val="20"/>
               </w:rPr>
-              <w:t>${contactNumber}</w:t>
+              <w:t>${</w:t>
+            </w:r>
+            <w:proofErr w:type="spellStart"/>
+            <w:r>
+              <w:rPr>
+                <w:rFonts w:asciiTheme="minorHAnsi" w:hAnsiTheme="minorHAnsi" w:cstheme="minorHAnsi"/>
+                <w:sz w:val="20"/>
+              </w:rPr>
+              <w:t>contactNumber</w:t>
+            </w:r>
+            <w:proofErr w:type="spellEnd"/>
+            <w:r>
+              <w:rPr>
+                <w:rFonts w:asciiTheme="minorHAnsi" w:hAnsiTheme="minorHAnsi" w:cstheme="minorHAnsi"/>
+                <w:sz w:val="20"/>
+              </w:rPr>
+              <w:t>}</w:t>
             </w:r>
           </w:p>
         </w:tc>
@@ -1447,7 +1536,23 @@
                 <w:rFonts w:asciiTheme="minorHAnsi" w:hAnsiTheme="minorHAnsi" w:cstheme="minorHAnsi"/>
                 <w:sz w:val="20"/>
               </w:rPr>
-              <w:t>${expectedAttendees}</w:t>
+              <w:t>${</w:t>
+            </w:r>
+            <w:proofErr w:type="spellStart"/>
+            <w:r>
+              <w:rPr>
+                <w:rFonts w:asciiTheme="minorHAnsi" w:hAnsiTheme="minorHAnsi" w:cstheme="minorHAnsi"/>
+                <w:sz w:val="20"/>
+              </w:rPr>
+              <w:t>expectedAttendees</w:t>
+            </w:r>
+            <w:proofErr w:type="spellEnd"/>
+            <w:r>
+              <w:rPr>
+                <w:rFonts w:asciiTheme="minorHAnsi" w:hAnsiTheme="minorHAnsi" w:cstheme="minorHAnsi"/>
+                <w:sz w:val="20"/>
+              </w:rPr>
+              <w:t>}</w:t>
             </w:r>
           </w:p>
         </w:tc>
@@ -1525,7 +1630,23 @@
                 <w:rFonts w:asciiTheme="minorHAnsi" w:hAnsiTheme="minorHAnsi" w:cstheme="minorHAnsi"/>
                 <w:sz w:val="20"/>
               </w:rPr>
-              <w:t>${guestSpeaker}</w:t>
+              <w:t>${</w:t>
+            </w:r>
+            <w:proofErr w:type="spellStart"/>
+            <w:r>
+              <w:rPr>
+                <w:rFonts w:asciiTheme="minorHAnsi" w:hAnsiTheme="minorHAnsi" w:cstheme="minorHAnsi"/>
+                <w:sz w:val="20"/>
+              </w:rPr>
+              <w:t>guestSpeaker</w:t>
+            </w:r>
+            <w:proofErr w:type="spellEnd"/>
+            <w:r>
+              <w:rPr>
+                <w:rFonts w:asciiTheme="minorHAnsi" w:hAnsiTheme="minorHAnsi" w:cstheme="minorHAnsi"/>
+                <w:sz w:val="20"/>
+              </w:rPr>
+              <w:t>}</w:t>
             </w:r>
           </w:p>
         </w:tc>
@@ -1623,7 +1744,23 @@
                 <w:rFonts w:asciiTheme="minorHAnsi" w:hAnsiTheme="minorHAnsi" w:cstheme="minorHAnsi"/>
                 <w:sz w:val="20"/>
               </w:rPr>
-              <w:t>${expectedPerformers}</w:t>
+              <w:t>${</w:t>
+            </w:r>
+            <w:proofErr w:type="spellStart"/>
+            <w:r>
+              <w:rPr>
+                <w:rFonts w:asciiTheme="minorHAnsi" w:hAnsiTheme="minorHAnsi" w:cstheme="minorHAnsi"/>
+                <w:sz w:val="20"/>
+              </w:rPr>
+              <w:t>expectedPerformers</w:t>
+            </w:r>
+            <w:proofErr w:type="spellEnd"/>
+            <w:r>
+              <w:rPr>
+                <w:rFonts w:asciiTheme="minorHAnsi" w:hAnsiTheme="minorHAnsi" w:cstheme="minorHAnsi"/>
+                <w:sz w:val="20"/>
+              </w:rPr>
+              <w:t>}</w:t>
             </w:r>
           </w:p>
         </w:tc>
@@ -1732,7 +1869,23 @@
                 <w:rFonts w:asciiTheme="minorHAnsi" w:hAnsiTheme="minorHAnsi" w:cstheme="minorHAnsi"/>
                 <w:sz w:val="20"/>
               </w:rPr>
-              <w:t>${parkingGatePlateNo}</w:t>
+              <w:t>${</w:t>
+            </w:r>
+            <w:proofErr w:type="spellStart"/>
+            <w:r>
+              <w:rPr>
+                <w:rFonts w:asciiTheme="minorHAnsi" w:hAnsiTheme="minorHAnsi" w:cstheme="minorHAnsi"/>
+                <w:sz w:val="20"/>
+              </w:rPr>
+              <w:t>parkingGatePlateNo</w:t>
+            </w:r>
+            <w:proofErr w:type="spellEnd"/>
+            <w:r>
+              <w:rPr>
+                <w:rFonts w:asciiTheme="minorHAnsi" w:hAnsiTheme="minorHAnsi" w:cstheme="minorHAnsi"/>
+                <w:sz w:val="20"/>
+              </w:rPr>
+              <w:t>}</w:t>
             </w:r>
           </w:p>
         </w:tc>
@@ -1961,12 +2114,14 @@
                                     </w:rPr>
                                     <w:t xml:space="preserve"> </w:t>
                                   </w:r>
+                                  <w:proofErr w:type="spellStart"/>
                                   <w:r>
                                     <w:rPr>
                                       <w:sz w:val="20"/>
                                     </w:rPr>
                                     <w:t>Bldg</w:t>
                                   </w:r>
+                                  <w:proofErr w:type="spellEnd"/>
                                   <w:r>
                                     <w:rPr>
                                       <w:spacing w:val="-3"/>
@@ -2814,12 +2969,14 @@
                               </w:rPr>
                               <w:t xml:space="preserve"> </w:t>
                             </w:r>
+                            <w:proofErr w:type="spellStart"/>
                             <w:r>
                               <w:rPr>
                                 <w:sz w:val="20"/>
                               </w:rPr>
                               <w:t>Bldg</w:t>
                             </w:r>
+                            <w:proofErr w:type="spellEnd"/>
                             <w:r>
                               <w:rPr>
                                 <w:spacing w:val="-3"/>
@@ -10234,6 +10391,7 @@
                                     </w:rPr>
                                     <w:t>${</w:t>
                                   </w:r>
+                                  <w:proofErr w:type="spellStart"/>
                                   <w:r>
                                     <w:rPr>
                                       <w:rFonts w:asciiTheme="minorHAnsi" w:hAnsiTheme="minorHAnsi" w:cstheme="minorHAnsi"/>
@@ -10248,7 +10406,16 @@
                                       <w:sz w:val="18"/>
                                       <w:szCs w:val="18"/>
                                     </w:rPr>
-                                    <w:t>ventDate}</w:t>
+                                    <w:t>ventDate</w:t>
+                                  </w:r>
+                                  <w:proofErr w:type="spellEnd"/>
+                                  <w:r>
+                                    <w:rPr>
+                                      <w:rFonts w:asciiTheme="minorHAnsi" w:hAnsiTheme="minorHAnsi" w:cstheme="minorHAnsi"/>
+                                      <w:sz w:val="18"/>
+                                      <w:szCs w:val="18"/>
+                                    </w:rPr>
+                                    <w:t>}</w:t>
                                   </w:r>
                                 </w:p>
                               </w:tc>
@@ -10275,7 +10442,23 @@
                                       <w:rFonts w:asciiTheme="minorHAnsi" w:hAnsiTheme="minorHAnsi" w:cstheme="minorHAnsi"/>
                                       <w:sz w:val="18"/>
                                     </w:rPr>
-                                    <w:t>${practiceDate}</w:t>
+                                    <w:t>${</w:t>
+                                  </w:r>
+                                  <w:proofErr w:type="spellStart"/>
+                                  <w:r>
+                                    <w:rPr>
+                                      <w:rFonts w:asciiTheme="minorHAnsi" w:hAnsiTheme="minorHAnsi" w:cstheme="minorHAnsi"/>
+                                      <w:sz w:val="18"/>
+                                    </w:rPr>
+                                    <w:t>practiceDate</w:t>
+                                  </w:r>
+                                  <w:proofErr w:type="spellEnd"/>
+                                  <w:r>
+                                    <w:rPr>
+                                      <w:rFonts w:asciiTheme="minorHAnsi" w:hAnsiTheme="minorHAnsi" w:cstheme="minorHAnsi"/>
+                                      <w:sz w:val="18"/>
+                                    </w:rPr>
+                                    <w:t>}</w:t>
                                   </w:r>
                                 </w:p>
                               </w:tc>
@@ -10302,7 +10485,23 @@
                                       <w:rFonts w:asciiTheme="minorHAnsi" w:hAnsiTheme="minorHAnsi" w:cstheme="minorHAnsi"/>
                                       <w:sz w:val="18"/>
                                     </w:rPr>
-                                    <w:t>${setupDate}</w:t>
+                                    <w:t>${</w:t>
+                                  </w:r>
+                                  <w:proofErr w:type="spellStart"/>
+                                  <w:r>
+                                    <w:rPr>
+                                      <w:rFonts w:asciiTheme="minorHAnsi" w:hAnsiTheme="minorHAnsi" w:cstheme="minorHAnsi"/>
+                                      <w:sz w:val="18"/>
+                                    </w:rPr>
+                                    <w:t>setupDate</w:t>
+                                  </w:r>
+                                  <w:proofErr w:type="spellEnd"/>
+                                  <w:r>
+                                    <w:rPr>
+                                      <w:rFonts w:asciiTheme="minorHAnsi" w:hAnsiTheme="minorHAnsi" w:cstheme="minorHAnsi"/>
+                                      <w:sz w:val="18"/>
+                                    </w:rPr>
+                                    <w:t>}</w:t>
                                   </w:r>
                                 </w:p>
                               </w:tc>
@@ -10329,7 +10528,23 @@
                                       <w:rFonts w:asciiTheme="minorHAnsi" w:hAnsiTheme="minorHAnsi" w:cstheme="minorHAnsi"/>
                                       <w:sz w:val="18"/>
                                     </w:rPr>
-                                    <w:t>${cleanupDate}</w:t>
+                                    <w:t>${</w:t>
+                                  </w:r>
+                                  <w:proofErr w:type="spellStart"/>
+                                  <w:r>
+                                    <w:rPr>
+                                      <w:rFonts w:asciiTheme="minorHAnsi" w:hAnsiTheme="minorHAnsi" w:cstheme="minorHAnsi"/>
+                                      <w:sz w:val="18"/>
+                                    </w:rPr>
+                                    <w:t>cleanupDate</w:t>
+                                  </w:r>
+                                  <w:proofErr w:type="spellEnd"/>
+                                  <w:r>
+                                    <w:rPr>
+                                      <w:rFonts w:asciiTheme="minorHAnsi" w:hAnsiTheme="minorHAnsi" w:cstheme="minorHAnsi"/>
+                                      <w:sz w:val="18"/>
+                                    </w:rPr>
+                                    <w:t>}</w:t>
                                   </w:r>
                                 </w:p>
                               </w:tc>
@@ -10404,6 +10619,7 @@
                               </w:rPr>
                               <w:t>${</w:t>
                             </w:r>
+                            <w:proofErr w:type="spellStart"/>
                             <w:r>
                               <w:rPr>
                                 <w:rFonts w:asciiTheme="minorHAnsi" w:hAnsiTheme="minorHAnsi" w:cstheme="minorHAnsi"/>
@@ -10418,7 +10634,16 @@
                                 <w:sz w:val="18"/>
                                 <w:szCs w:val="18"/>
                               </w:rPr>
-                              <w:t>ventDate}</w:t>
+                              <w:t>ventDate</w:t>
+                            </w:r>
+                            <w:proofErr w:type="spellEnd"/>
+                            <w:r>
+                              <w:rPr>
+                                <w:rFonts w:asciiTheme="minorHAnsi" w:hAnsiTheme="minorHAnsi" w:cstheme="minorHAnsi"/>
+                                <w:sz w:val="18"/>
+                                <w:szCs w:val="18"/>
+                              </w:rPr>
+                              <w:t>}</w:t>
                             </w:r>
                           </w:p>
                         </w:tc>
@@ -10445,7 +10670,23 @@
                                 <w:rFonts w:asciiTheme="minorHAnsi" w:hAnsiTheme="minorHAnsi" w:cstheme="minorHAnsi"/>
                                 <w:sz w:val="18"/>
                               </w:rPr>
-                              <w:t>${practiceDate}</w:t>
+                              <w:t>${</w:t>
+                            </w:r>
+                            <w:proofErr w:type="spellStart"/>
+                            <w:r>
+                              <w:rPr>
+                                <w:rFonts w:asciiTheme="minorHAnsi" w:hAnsiTheme="minorHAnsi" w:cstheme="minorHAnsi"/>
+                                <w:sz w:val="18"/>
+                              </w:rPr>
+                              <w:t>practiceDate</w:t>
+                            </w:r>
+                            <w:proofErr w:type="spellEnd"/>
+                            <w:r>
+                              <w:rPr>
+                                <w:rFonts w:asciiTheme="minorHAnsi" w:hAnsiTheme="minorHAnsi" w:cstheme="minorHAnsi"/>
+                                <w:sz w:val="18"/>
+                              </w:rPr>
+                              <w:t>}</w:t>
                             </w:r>
                           </w:p>
                         </w:tc>
@@ -10472,7 +10713,23 @@
                                 <w:rFonts w:asciiTheme="minorHAnsi" w:hAnsiTheme="minorHAnsi" w:cstheme="minorHAnsi"/>
                                 <w:sz w:val="18"/>
                               </w:rPr>
-                              <w:t>${setupDate}</w:t>
+                              <w:t>${</w:t>
+                            </w:r>
+                            <w:proofErr w:type="spellStart"/>
+                            <w:r>
+                              <w:rPr>
+                                <w:rFonts w:asciiTheme="minorHAnsi" w:hAnsiTheme="minorHAnsi" w:cstheme="minorHAnsi"/>
+                                <w:sz w:val="18"/>
+                              </w:rPr>
+                              <w:t>setupDate</w:t>
+                            </w:r>
+                            <w:proofErr w:type="spellEnd"/>
+                            <w:r>
+                              <w:rPr>
+                                <w:rFonts w:asciiTheme="minorHAnsi" w:hAnsiTheme="minorHAnsi" w:cstheme="minorHAnsi"/>
+                                <w:sz w:val="18"/>
+                              </w:rPr>
+                              <w:t>}</w:t>
                             </w:r>
                           </w:p>
                         </w:tc>
@@ -10499,7 +10756,23 @@
                                 <w:rFonts w:asciiTheme="minorHAnsi" w:hAnsiTheme="minorHAnsi" w:cstheme="minorHAnsi"/>
                                 <w:sz w:val="18"/>
                               </w:rPr>
-                              <w:t>${cleanupDate}</w:t>
+                              <w:t>${</w:t>
+                            </w:r>
+                            <w:proofErr w:type="spellStart"/>
+                            <w:r>
+                              <w:rPr>
+                                <w:rFonts w:asciiTheme="minorHAnsi" w:hAnsiTheme="minorHAnsi" w:cstheme="minorHAnsi"/>
+                                <w:sz w:val="18"/>
+                              </w:rPr>
+                              <w:t>cleanupDate</w:t>
+                            </w:r>
+                            <w:proofErr w:type="spellEnd"/>
+                            <w:r>
+                              <w:rPr>
+                                <w:rFonts w:asciiTheme="minorHAnsi" w:hAnsiTheme="minorHAnsi" w:cstheme="minorHAnsi"/>
+                                <w:sz w:val="18"/>
+                              </w:rPr>
+                              <w:t>}</w:t>
                             </w:r>
                           </w:p>
                         </w:tc>
@@ -10690,6 +10963,7 @@
                                     </w:rPr>
                                     <w:t>${</w:t>
                                   </w:r>
+                                  <w:proofErr w:type="spellStart"/>
                                   <w:r>
                                     <w:rPr>
                                       <w:rFonts w:asciiTheme="minorHAnsi" w:hAnsiTheme="minorHAnsi" w:cstheme="minorHAnsi"/>
@@ -10702,7 +10976,15 @@
                                       <w:rFonts w:asciiTheme="minorHAnsi" w:hAnsiTheme="minorHAnsi" w:cstheme="minorHAnsi"/>
                                       <w:sz w:val="18"/>
                                     </w:rPr>
-                                    <w:t>ventStartTime}</w:t>
+                                    <w:t>ventStartTime</w:t>
+                                  </w:r>
+                                  <w:proofErr w:type="spellEnd"/>
+                                  <w:r>
+                                    <w:rPr>
+                                      <w:rFonts w:asciiTheme="minorHAnsi" w:hAnsiTheme="minorHAnsi" w:cstheme="minorHAnsi"/>
+                                      <w:sz w:val="18"/>
+                                    </w:rPr>
+                                    <w:t>}</w:t>
                                   </w:r>
                                 </w:p>
                               </w:tc>
@@ -10729,7 +11011,23 @@
                                       <w:rFonts w:asciiTheme="minorHAnsi" w:hAnsiTheme="minorHAnsi" w:cstheme="minorHAnsi"/>
                                       <w:sz w:val="18"/>
                                     </w:rPr>
-                                    <w:t>${practiceStartTime}</w:t>
+                                    <w:t>${</w:t>
+                                  </w:r>
+                                  <w:proofErr w:type="spellStart"/>
+                                  <w:r>
+                                    <w:rPr>
+                                      <w:rFonts w:asciiTheme="minorHAnsi" w:hAnsiTheme="minorHAnsi" w:cstheme="minorHAnsi"/>
+                                      <w:sz w:val="18"/>
+                                    </w:rPr>
+                                    <w:t>practiceStartTime</w:t>
+                                  </w:r>
+                                  <w:proofErr w:type="spellEnd"/>
+                                  <w:r>
+                                    <w:rPr>
+                                      <w:rFonts w:asciiTheme="minorHAnsi" w:hAnsiTheme="minorHAnsi" w:cstheme="minorHAnsi"/>
+                                      <w:sz w:val="18"/>
+                                    </w:rPr>
+                                    <w:t>}</w:t>
                                   </w:r>
                                 </w:p>
                               </w:tc>
@@ -10756,7 +11054,23 @@
                                       <w:rFonts w:asciiTheme="minorHAnsi" w:hAnsiTheme="minorHAnsi" w:cstheme="minorHAnsi"/>
                                       <w:sz w:val="18"/>
                                     </w:rPr>
-                                    <w:t>${setupStartTime}</w:t>
+                                    <w:t>${</w:t>
+                                  </w:r>
+                                  <w:proofErr w:type="spellStart"/>
+                                  <w:r>
+                                    <w:rPr>
+                                      <w:rFonts w:asciiTheme="minorHAnsi" w:hAnsiTheme="minorHAnsi" w:cstheme="minorHAnsi"/>
+                                      <w:sz w:val="18"/>
+                                    </w:rPr>
+                                    <w:t>setupStartTime</w:t>
+                                  </w:r>
+                                  <w:proofErr w:type="spellEnd"/>
+                                  <w:r>
+                                    <w:rPr>
+                                      <w:rFonts w:asciiTheme="minorHAnsi" w:hAnsiTheme="minorHAnsi" w:cstheme="minorHAnsi"/>
+                                      <w:sz w:val="18"/>
+                                    </w:rPr>
+                                    <w:t>}</w:t>
                                   </w:r>
                                 </w:p>
                               </w:tc>
@@ -10783,7 +11097,23 @@
                                       <w:rFonts w:asciiTheme="minorHAnsi" w:hAnsiTheme="minorHAnsi" w:cstheme="minorHAnsi"/>
                                       <w:sz w:val="18"/>
                                     </w:rPr>
-                                    <w:t>${cleanupStartTime}</w:t>
+                                    <w:t>${</w:t>
+                                  </w:r>
+                                  <w:proofErr w:type="spellStart"/>
+                                  <w:r>
+                                    <w:rPr>
+                                      <w:rFonts w:asciiTheme="minorHAnsi" w:hAnsiTheme="minorHAnsi" w:cstheme="minorHAnsi"/>
+                                      <w:sz w:val="18"/>
+                                    </w:rPr>
+                                    <w:t>cleanupStartTime</w:t>
+                                  </w:r>
+                                  <w:proofErr w:type="spellEnd"/>
+                                  <w:r>
+                                    <w:rPr>
+                                      <w:rFonts w:asciiTheme="minorHAnsi" w:hAnsiTheme="minorHAnsi" w:cstheme="minorHAnsi"/>
+                                      <w:sz w:val="18"/>
+                                    </w:rPr>
+                                    <w:t>}</w:t>
                                   </w:r>
                                 </w:p>
                               </w:tc>
@@ -10856,6 +11186,7 @@
                               </w:rPr>
                               <w:t>${</w:t>
                             </w:r>
+                            <w:proofErr w:type="spellStart"/>
                             <w:r>
                               <w:rPr>
                                 <w:rFonts w:asciiTheme="minorHAnsi" w:hAnsiTheme="minorHAnsi" w:cstheme="minorHAnsi"/>
@@ -10868,7 +11199,15 @@
                                 <w:rFonts w:asciiTheme="minorHAnsi" w:hAnsiTheme="minorHAnsi" w:cstheme="minorHAnsi"/>
                                 <w:sz w:val="18"/>
                               </w:rPr>
-                              <w:t>ventStartTime}</w:t>
+                              <w:t>ventStartTime</w:t>
+                            </w:r>
+                            <w:proofErr w:type="spellEnd"/>
+                            <w:r>
+                              <w:rPr>
+                                <w:rFonts w:asciiTheme="minorHAnsi" w:hAnsiTheme="minorHAnsi" w:cstheme="minorHAnsi"/>
+                                <w:sz w:val="18"/>
+                              </w:rPr>
+                              <w:t>}</w:t>
                             </w:r>
                           </w:p>
                         </w:tc>
@@ -10895,7 +11234,23 @@
                                 <w:rFonts w:asciiTheme="minorHAnsi" w:hAnsiTheme="minorHAnsi" w:cstheme="minorHAnsi"/>
                                 <w:sz w:val="18"/>
                               </w:rPr>
-                              <w:t>${practiceStartTime}</w:t>
+                              <w:t>${</w:t>
+                            </w:r>
+                            <w:proofErr w:type="spellStart"/>
+                            <w:r>
+                              <w:rPr>
+                                <w:rFonts w:asciiTheme="minorHAnsi" w:hAnsiTheme="minorHAnsi" w:cstheme="minorHAnsi"/>
+                                <w:sz w:val="18"/>
+                              </w:rPr>
+                              <w:t>practiceStartTime</w:t>
+                            </w:r>
+                            <w:proofErr w:type="spellEnd"/>
+                            <w:r>
+                              <w:rPr>
+                                <w:rFonts w:asciiTheme="minorHAnsi" w:hAnsiTheme="minorHAnsi" w:cstheme="minorHAnsi"/>
+                                <w:sz w:val="18"/>
+                              </w:rPr>
+                              <w:t>}</w:t>
                             </w:r>
                           </w:p>
                         </w:tc>
@@ -10922,7 +11277,23 @@
                                 <w:rFonts w:asciiTheme="minorHAnsi" w:hAnsiTheme="minorHAnsi" w:cstheme="minorHAnsi"/>
                                 <w:sz w:val="18"/>
                               </w:rPr>
-                              <w:t>${setupStartTime}</w:t>
+                              <w:t>${</w:t>
+                            </w:r>
+                            <w:proofErr w:type="spellStart"/>
+                            <w:r>
+                              <w:rPr>
+                                <w:rFonts w:asciiTheme="minorHAnsi" w:hAnsiTheme="minorHAnsi" w:cstheme="minorHAnsi"/>
+                                <w:sz w:val="18"/>
+                              </w:rPr>
+                              <w:t>setupStartTime</w:t>
+                            </w:r>
+                            <w:proofErr w:type="spellEnd"/>
+                            <w:r>
+                              <w:rPr>
+                                <w:rFonts w:asciiTheme="minorHAnsi" w:hAnsiTheme="minorHAnsi" w:cstheme="minorHAnsi"/>
+                                <w:sz w:val="18"/>
+                              </w:rPr>
+                              <w:t>}</w:t>
                             </w:r>
                           </w:p>
                         </w:tc>
@@ -10949,7 +11320,23 @@
                                 <w:rFonts w:asciiTheme="minorHAnsi" w:hAnsiTheme="minorHAnsi" w:cstheme="minorHAnsi"/>
                                 <w:sz w:val="18"/>
                               </w:rPr>
-                              <w:t>${cleanupStartTime}</w:t>
+                              <w:t>${</w:t>
+                            </w:r>
+                            <w:proofErr w:type="spellStart"/>
+                            <w:r>
+                              <w:rPr>
+                                <w:rFonts w:asciiTheme="minorHAnsi" w:hAnsiTheme="minorHAnsi" w:cstheme="minorHAnsi"/>
+                                <w:sz w:val="18"/>
+                              </w:rPr>
+                              <w:t>cleanupStartTime</w:t>
+                            </w:r>
+                            <w:proofErr w:type="spellEnd"/>
+                            <w:r>
+                              <w:rPr>
+                                <w:rFonts w:asciiTheme="minorHAnsi" w:hAnsiTheme="minorHAnsi" w:cstheme="minorHAnsi"/>
+                                <w:sz w:val="18"/>
+                              </w:rPr>
+                              <w:t>}</w:t>
                             </w:r>
                           </w:p>
                         </w:tc>
@@ -11124,6 +11511,7 @@
                                     </w:rPr>
                                     <w:t>${</w:t>
                                   </w:r>
+                                  <w:proofErr w:type="spellStart"/>
                                   <w:r>
                                     <w:rPr>
                                       <w:rFonts w:asciiTheme="minorHAnsi" w:hAnsiTheme="minorHAnsi" w:cstheme="minorHAnsi"/>
@@ -11136,7 +11524,15 @@
                                       <w:rFonts w:asciiTheme="minorHAnsi" w:hAnsiTheme="minorHAnsi" w:cstheme="minorHAnsi"/>
                                       <w:sz w:val="18"/>
                                     </w:rPr>
-                                    <w:t>ventEndTime}</w:t>
+                                    <w:t>ventEndTime</w:t>
+                                  </w:r>
+                                  <w:proofErr w:type="spellEnd"/>
+                                  <w:r>
+                                    <w:rPr>
+                                      <w:rFonts w:asciiTheme="minorHAnsi" w:hAnsiTheme="minorHAnsi" w:cstheme="minorHAnsi"/>
+                                      <w:sz w:val="18"/>
+                                    </w:rPr>
+                                    <w:t>}</w:t>
                                   </w:r>
                                 </w:p>
                               </w:tc>
@@ -11163,7 +11559,23 @@
                                       <w:rFonts w:asciiTheme="minorHAnsi" w:hAnsiTheme="minorHAnsi" w:cstheme="minorHAnsi"/>
                                       <w:sz w:val="18"/>
                                     </w:rPr>
-                                    <w:t>${practiceEndTime}</w:t>
+                                    <w:t>${</w:t>
+                                  </w:r>
+                                  <w:proofErr w:type="spellStart"/>
+                                  <w:r>
+                                    <w:rPr>
+                                      <w:rFonts w:asciiTheme="minorHAnsi" w:hAnsiTheme="minorHAnsi" w:cstheme="minorHAnsi"/>
+                                      <w:sz w:val="18"/>
+                                    </w:rPr>
+                                    <w:t>practiceEndTime</w:t>
+                                  </w:r>
+                                  <w:proofErr w:type="spellEnd"/>
+                                  <w:r>
+                                    <w:rPr>
+                                      <w:rFonts w:asciiTheme="minorHAnsi" w:hAnsiTheme="minorHAnsi" w:cstheme="minorHAnsi"/>
+                                      <w:sz w:val="18"/>
+                                    </w:rPr>
+                                    <w:t>}</w:t>
                                   </w:r>
                                 </w:p>
                               </w:tc>
@@ -11190,7 +11602,23 @@
                                       <w:rFonts w:asciiTheme="minorHAnsi" w:hAnsiTheme="minorHAnsi" w:cstheme="minorHAnsi"/>
                                       <w:sz w:val="18"/>
                                     </w:rPr>
-                                    <w:t>${setupEndTime}</w:t>
+                                    <w:t>${</w:t>
+                                  </w:r>
+                                  <w:proofErr w:type="spellStart"/>
+                                  <w:r>
+                                    <w:rPr>
+                                      <w:rFonts w:asciiTheme="minorHAnsi" w:hAnsiTheme="minorHAnsi" w:cstheme="minorHAnsi"/>
+                                      <w:sz w:val="18"/>
+                                    </w:rPr>
+                                    <w:t>setupEndTime</w:t>
+                                  </w:r>
+                                  <w:proofErr w:type="spellEnd"/>
+                                  <w:r>
+                                    <w:rPr>
+                                      <w:rFonts w:asciiTheme="minorHAnsi" w:hAnsiTheme="minorHAnsi" w:cstheme="minorHAnsi"/>
+                                      <w:sz w:val="18"/>
+                                    </w:rPr>
+                                    <w:t>}</w:t>
                                   </w:r>
                                 </w:p>
                               </w:tc>
@@ -11217,7 +11645,23 @@
                                       <w:rFonts w:asciiTheme="minorHAnsi" w:hAnsiTheme="minorHAnsi" w:cstheme="minorHAnsi"/>
                                       <w:sz w:val="18"/>
                                     </w:rPr>
-                                    <w:t>${cleanupEndTime}</w:t>
+                                    <w:t>${</w:t>
+                                  </w:r>
+                                  <w:proofErr w:type="spellStart"/>
+                                  <w:r>
+                                    <w:rPr>
+                                      <w:rFonts w:asciiTheme="minorHAnsi" w:hAnsiTheme="minorHAnsi" w:cstheme="minorHAnsi"/>
+                                      <w:sz w:val="18"/>
+                                    </w:rPr>
+                                    <w:t>cleanupEndTime</w:t>
+                                  </w:r>
+                                  <w:proofErr w:type="spellEnd"/>
+                                  <w:r>
+                                    <w:rPr>
+                                      <w:rFonts w:asciiTheme="minorHAnsi" w:hAnsiTheme="minorHAnsi" w:cstheme="minorHAnsi"/>
+                                      <w:sz w:val="18"/>
+                                    </w:rPr>
+                                    <w:t>}</w:t>
                                   </w:r>
                                 </w:p>
                               </w:tc>
@@ -11290,6 +11734,7 @@
                               </w:rPr>
                               <w:t>${</w:t>
                             </w:r>
+                            <w:proofErr w:type="spellStart"/>
                             <w:r>
                               <w:rPr>
                                 <w:rFonts w:asciiTheme="minorHAnsi" w:hAnsiTheme="minorHAnsi" w:cstheme="minorHAnsi"/>
@@ -11302,7 +11747,15 @@
                                 <w:rFonts w:asciiTheme="minorHAnsi" w:hAnsiTheme="minorHAnsi" w:cstheme="minorHAnsi"/>
                                 <w:sz w:val="18"/>
                               </w:rPr>
-                              <w:t>ventEndTime}</w:t>
+                              <w:t>ventEndTime</w:t>
+                            </w:r>
+                            <w:proofErr w:type="spellEnd"/>
+                            <w:r>
+                              <w:rPr>
+                                <w:rFonts w:asciiTheme="minorHAnsi" w:hAnsiTheme="minorHAnsi" w:cstheme="minorHAnsi"/>
+                                <w:sz w:val="18"/>
+                              </w:rPr>
+                              <w:t>}</w:t>
                             </w:r>
                           </w:p>
                         </w:tc>
@@ -11329,7 +11782,23 @@
                                 <w:rFonts w:asciiTheme="minorHAnsi" w:hAnsiTheme="minorHAnsi" w:cstheme="minorHAnsi"/>
                                 <w:sz w:val="18"/>
                               </w:rPr>
-                              <w:t>${practiceEndTime}</w:t>
+                              <w:t>${</w:t>
+                            </w:r>
+                            <w:proofErr w:type="spellStart"/>
+                            <w:r>
+                              <w:rPr>
+                                <w:rFonts w:asciiTheme="minorHAnsi" w:hAnsiTheme="minorHAnsi" w:cstheme="minorHAnsi"/>
+                                <w:sz w:val="18"/>
+                              </w:rPr>
+                              <w:t>practiceEndTime</w:t>
+                            </w:r>
+                            <w:proofErr w:type="spellEnd"/>
+                            <w:r>
+                              <w:rPr>
+                                <w:rFonts w:asciiTheme="minorHAnsi" w:hAnsiTheme="minorHAnsi" w:cstheme="minorHAnsi"/>
+                                <w:sz w:val="18"/>
+                              </w:rPr>
+                              <w:t>}</w:t>
                             </w:r>
                           </w:p>
                         </w:tc>
@@ -11356,7 +11825,23 @@
                                 <w:rFonts w:asciiTheme="minorHAnsi" w:hAnsiTheme="minorHAnsi" w:cstheme="minorHAnsi"/>
                                 <w:sz w:val="18"/>
                               </w:rPr>
-                              <w:t>${setupEndTime}</w:t>
+                              <w:t>${</w:t>
+                            </w:r>
+                            <w:proofErr w:type="spellStart"/>
+                            <w:r>
+                              <w:rPr>
+                                <w:rFonts w:asciiTheme="minorHAnsi" w:hAnsiTheme="minorHAnsi" w:cstheme="minorHAnsi"/>
+                                <w:sz w:val="18"/>
+                              </w:rPr>
+                              <w:t>setupEndTime</w:t>
+                            </w:r>
+                            <w:proofErr w:type="spellEnd"/>
+                            <w:r>
+                              <w:rPr>
+                                <w:rFonts w:asciiTheme="minorHAnsi" w:hAnsiTheme="minorHAnsi" w:cstheme="minorHAnsi"/>
+                                <w:sz w:val="18"/>
+                              </w:rPr>
+                              <w:t>}</w:t>
                             </w:r>
                           </w:p>
                         </w:tc>
@@ -11383,7 +11868,23 @@
                                 <w:rFonts w:asciiTheme="minorHAnsi" w:hAnsiTheme="minorHAnsi" w:cstheme="minorHAnsi"/>
                                 <w:sz w:val="18"/>
                               </w:rPr>
-                              <w:t>${cleanupEndTime}</w:t>
+                              <w:t>${</w:t>
+                            </w:r>
+                            <w:proofErr w:type="spellStart"/>
+                            <w:r>
+                              <w:rPr>
+                                <w:rFonts w:asciiTheme="minorHAnsi" w:hAnsiTheme="minorHAnsi" w:cstheme="minorHAnsi"/>
+                                <w:sz w:val="18"/>
+                              </w:rPr>
+                              <w:t>cleanupEndTime</w:t>
+                            </w:r>
+                            <w:proofErr w:type="spellEnd"/>
+                            <w:r>
+                              <w:rPr>
+                                <w:rFonts w:asciiTheme="minorHAnsi" w:hAnsiTheme="minorHAnsi" w:cstheme="minorHAnsi"/>
+                                <w:sz w:val="18"/>
+                              </w:rPr>
+                              <w:t>}</w:t>
                             </w:r>
                           </w:p>
                         </w:tc>
@@ -11736,7 +12237,21 @@
               <w:rPr>
                 <w:spacing w:val="-2"/>
               </w:rPr>
-              <w:t>${sig_dean}</w:t>
+              <w:t>${</w:t>
+            </w:r>
+            <w:proofErr w:type="spellStart"/>
+            <w:r>
+              <w:rPr>
+                <w:spacing w:val="-2"/>
+              </w:rPr>
+              <w:t>sig_dean</w:t>
+            </w:r>
+            <w:proofErr w:type="spellEnd"/>
+            <w:r>
+              <w:rPr>
+                <w:spacing w:val="-2"/>
+              </w:rPr>
+              <w:t>}</w:t>
             </w:r>
           </w:p>
         </w:tc>
@@ -12096,7 +12611,21 @@
               <w:rPr>
                 <w:spacing w:val="-2"/>
               </w:rPr>
-              <w:t>${otherMattersSpecify}</w:t>
+              <w:t>${</w:t>
+            </w:r>
+            <w:proofErr w:type="spellStart"/>
+            <w:r>
+              <w:rPr>
+                <w:spacing w:val="-2"/>
+              </w:rPr>
+              <w:t>otherMattersSpecify</w:t>
+            </w:r>
+            <w:proofErr w:type="spellEnd"/>
+            <w:r>
+              <w:rPr>
+                <w:spacing w:val="-2"/>
+              </w:rPr>
+              <w:t>}</w:t>
             </w:r>
           </w:p>
         </w:tc>
@@ -12188,8 +12717,8 @@
         <w:tblLook w:val="04A0" w:firstRow="1" w:lastRow="0" w:firstColumn="1" w:lastColumn="0" w:noHBand="0" w:noVBand="1"/>
       </w:tblPr>
       <w:tblGrid>
-        <w:gridCol w:w="3121"/>
-        <w:gridCol w:w="3702"/>
+        <w:gridCol w:w="2088"/>
+        <w:gridCol w:w="4735"/>
         <w:gridCol w:w="3538"/>
       </w:tblGrid>
       <w:tr>
@@ -12198,7 +12727,7 @@
         </w:trPr>
         <w:tc>
           <w:tcPr>
-            <w:tcW w:w="3121" w:type="dxa"/>
+            <w:tcW w:w="2088" w:type="dxa"/>
           </w:tcPr>
           <w:p>
             <w:pPr>
@@ -12212,7 +12741,7 @@
         </w:tc>
         <w:tc>
           <w:tcPr>
-            <w:tcW w:w="3702" w:type="dxa"/>
+            <w:tcW w:w="4735" w:type="dxa"/>
           </w:tcPr>
           <w:p>
             <w:pPr>
@@ -12300,7 +12829,7 @@
         </w:trPr>
         <w:tc>
           <w:tcPr>
-            <w:tcW w:w="3121" w:type="dxa"/>
+            <w:tcW w:w="2088" w:type="dxa"/>
           </w:tcPr>
           <w:p>
             <w:pPr>
@@ -12447,7 +12976,7 @@
                 </mc:Choice>
                 <mc:Fallback>
                   <w:pict>
-                    <v:group w14:anchorId="437C6633" id="Group 850955497" o:spid="_x0000_s1026" style="position:absolute;margin-left:103.05pt;margin-top:12.5pt;width:238pt;height:1pt;z-index:251665408;mso-wrap-distance-left:0;mso-wrap-distance-right:0;mso-width-relative:margin;mso-height-relative:margin" coordsize="14052,127" o:gfxdata="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">
+                    <v:group w14:anchorId="4F2A2CC2" id="Group 850955497" o:spid="_x0000_s1026" style="position:absolute;margin-left:103.05pt;margin-top:12.5pt;width:238pt;height:1pt;z-index:251665408;mso-wrap-distance-left:0;mso-wrap-distance-right:0;mso-width-relative:margin;mso-height-relative:margin" coordsize="14052,127" o:gfxdata="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">
                       <v:shape id="Graphic 16" o:spid="_x0000_s1027" style="position:absolute;left:12;top:12;width:14027;height:13;visibility:visible;mso-wrap-style:square;v-text-anchor:top" coordsize="1402715,1270" o:gfxdata="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" path="m,l1402714,e" filled="f" strokeweight=".2pt">
                         <v:path arrowok="t"/>
                       </v:shape>
@@ -12496,11 +13025,12 @@
         </w:tc>
         <w:tc>
           <w:tcPr>
-            <w:tcW w:w="3702" w:type="dxa"/>
+            <w:tcW w:w="4735" w:type="dxa"/>
           </w:tcPr>
           <w:p>
             <w:pPr>
               <w:pStyle w:val="TableParagraph"/>
+              <w:jc w:val="both"/>
               <w:rPr>
                 <w:rFonts w:asciiTheme="minorHAnsi" w:hAnsiTheme="minorHAnsi" w:cstheme="minorHAnsi"/>
                 <w:sz w:val="20"/>
@@ -12513,7 +13043,25 @@
                 <w:sz w:val="20"/>
                 <w:szCs w:val="20"/>
               </w:rPr>
-              <w:t>${receivingRequesteeName}</w:t>
+              <w:t>${</w:t>
+            </w:r>
+            <w:proofErr w:type="spellStart"/>
+            <w:r>
+              <w:rPr>
+                <w:rFonts w:asciiTheme="minorHAnsi" w:hAnsiTheme="minorHAnsi" w:cstheme="minorHAnsi"/>
+                <w:sz w:val="20"/>
+                <w:szCs w:val="20"/>
+              </w:rPr>
+              <w:t>receivingRequesteeName</w:t>
+            </w:r>
+            <w:proofErr w:type="spellEnd"/>
+            <w:r>
+              <w:rPr>
+                <w:rFonts w:asciiTheme="minorHAnsi" w:hAnsiTheme="minorHAnsi" w:cstheme="minorHAnsi"/>
+                <w:sz w:val="20"/>
+                <w:szCs w:val="20"/>
+              </w:rPr>
+              <w:t>}</w:t>
             </w:r>
           </w:p>
         </w:tc>
@@ -12661,7 +13209,7 @@
                 </mc:Choice>
                 <mc:Fallback>
                   <w:pict>
-                    <v:group w14:anchorId="53A004D4" id="Group 12" o:spid="_x0000_s1026" style="position:absolute;margin-left:66.2pt;margin-top:14.05pt;width:110.65pt;height:1pt;z-index:-251657216;mso-wrap-distance-left:0;mso-wrap-distance-right:0" coordsize="14052,127" o:gfxdata="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">
+                    <v:group w14:anchorId="5C3117DF" id="Group 12" o:spid="_x0000_s1026" style="position:absolute;margin-left:66.2pt;margin-top:14.05pt;width:110.65pt;height:1pt;z-index:-251657216;mso-wrap-distance-left:0;mso-wrap-distance-right:0" coordsize="14052,127" o:gfxdata="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">
                       <v:shape id="Graphic 13" o:spid="_x0000_s1027" style="position:absolute;left:12;top:12;width:14027;height:13;visibility:visible;mso-wrap-style:square;v-text-anchor:top" coordsize="1402715,1270" o:gfxdata="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" path="m,l1402714,e" filled="f" strokeweight=".2pt">
                         <v:path arrowok="t"/>
                       </v:shape>
@@ -12727,7 +13275,27 @@
                 <w:sz w:val="20"/>
                 <w:szCs w:val="20"/>
               </w:rPr>
-              <w:t>${receivingDateFiled}</w:t>
+              <w:t>${</w:t>
+            </w:r>
+            <w:proofErr w:type="spellStart"/>
+            <w:r>
+              <w:rPr>
+                <w:rFonts w:asciiTheme="minorHAnsi" w:hAnsiTheme="minorHAnsi" w:cstheme="minorHAnsi"/>
+                <w:spacing w:val="-2"/>
+                <w:sz w:val="20"/>
+                <w:szCs w:val="20"/>
+              </w:rPr>
+              <w:t>receivingDateFiled</w:t>
+            </w:r>
+            <w:proofErr w:type="spellEnd"/>
+            <w:r>
+              <w:rPr>
+                <w:rFonts w:asciiTheme="minorHAnsi" w:hAnsiTheme="minorHAnsi" w:cstheme="minorHAnsi"/>
+                <w:spacing w:val="-2"/>
+                <w:sz w:val="20"/>
+                <w:szCs w:val="20"/>
+              </w:rPr>
+              <w:t>}</w:t>
             </w:r>
           </w:p>
         </w:tc>
@@ -12738,7 +13306,7 @@
         </w:trPr>
         <w:tc>
           <w:tcPr>
-            <w:tcW w:w="3121" w:type="dxa"/>
+            <w:tcW w:w="2088" w:type="dxa"/>
           </w:tcPr>
           <w:p>
             <w:pPr>
@@ -12885,7 +13453,7 @@
                 </mc:Choice>
                 <mc:Fallback>
                   <w:pict>
-                    <v:group w14:anchorId="230579F0" id="Group 966520301" o:spid="_x0000_s1026" style="position:absolute;margin-left:78.45pt;margin-top:12.85pt;width:261.8pt;height:1pt;z-index:251664384;mso-wrap-distance-left:0;mso-wrap-distance-right:0;mso-width-relative:margin;mso-height-relative:margin" coordsize="14052,127" o:gfxdata="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">
+                    <v:group w14:anchorId="0A9A0A9A" id="Group 966520301" o:spid="_x0000_s1026" style="position:absolute;margin-left:78.45pt;margin-top:12.85pt;width:261.8pt;height:1pt;z-index:251664384;mso-wrap-distance-left:0;mso-wrap-distance-right:0;mso-width-relative:margin;mso-height-relative:margin" coordsize="14052,127" o:gfxdata="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">
                       <v:shape id="Graphic 16" o:spid="_x0000_s1027" style="position:absolute;left:12;top:12;width:14027;height:13;visibility:visible;mso-wrap-style:square;v-text-anchor:top" coordsize="1402715,1270" o:gfxdata="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" path="m,l1402714,e" filled="f" strokeweight=".2pt">
                         <v:path arrowok="t"/>
                       </v:shape>
@@ -12928,11 +13496,12 @@
         </w:tc>
         <w:tc>
           <w:tcPr>
-            <w:tcW w:w="3702" w:type="dxa"/>
+            <w:tcW w:w="4735" w:type="dxa"/>
           </w:tcPr>
           <w:p>
             <w:pPr>
               <w:pStyle w:val="TableParagraph"/>
+              <w:jc w:val="both"/>
               <w:rPr>
                 <w:rFonts w:asciiTheme="minorHAnsi" w:hAnsiTheme="minorHAnsi" w:cstheme="minorHAnsi"/>
                 <w:sz w:val="20"/>
@@ -12946,7 +13515,27 @@
                 <w:sz w:val="20"/>
                 <w:szCs w:val="20"/>
               </w:rPr>
-              <w:t>${receivingEventName}</w:t>
+              <w:t>${</w:t>
+            </w:r>
+            <w:proofErr w:type="spellStart"/>
+            <w:r>
+              <w:rPr>
+                <w:rFonts w:asciiTheme="minorHAnsi" w:hAnsiTheme="minorHAnsi" w:cstheme="minorHAnsi"/>
+                <w:spacing w:val="-2"/>
+                <w:sz w:val="20"/>
+                <w:szCs w:val="20"/>
+              </w:rPr>
+              <w:t>receivingEventName</w:t>
+            </w:r>
+            <w:proofErr w:type="spellEnd"/>
+            <w:r>
+              <w:rPr>
+                <w:rFonts w:asciiTheme="minorHAnsi" w:hAnsiTheme="minorHAnsi" w:cstheme="minorHAnsi"/>
+                <w:spacing w:val="-2"/>
+                <w:sz w:val="20"/>
+                <w:szCs w:val="20"/>
+              </w:rPr>
+              <w:t>}</w:t>
             </w:r>
           </w:p>
         </w:tc>
@@ -13094,7 +13683,7 @@
                 </mc:Choice>
                 <mc:Fallback>
                   <w:pict>
-                    <v:group w14:anchorId="54944F20" id="Group 15" o:spid="_x0000_s1026" style="position:absolute;margin-left:66.2pt;margin-top:13.4pt;width:110.65pt;height:1pt;z-index:251650048;mso-wrap-distance-left:0;mso-wrap-distance-right:0" coordsize="14052,127" o:gfxdata="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">
+                    <v:group w14:anchorId="3F0F6983" id="Group 15" o:spid="_x0000_s1026" style="position:absolute;margin-left:66.2pt;margin-top:13.4pt;width:110.65pt;height:1pt;z-index:251650048;mso-wrap-distance-left:0;mso-wrap-distance-right:0" coordsize="14052,127" o:gfxdata="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">
                       <v:shape id="Graphic 16" o:spid="_x0000_s1027" style="position:absolute;left:12;top:12;width:14027;height:13;visibility:visible;mso-wrap-style:square;v-text-anchor:top" coordsize="1402715,1270" o:gfxdata="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" path="m,l1402714,e" filled="f" strokeweight=".2pt">
                         <v:path arrowok="t"/>
                       </v:shape>
@@ -13140,7 +13729,27 @@
                 <w:sz w:val="20"/>
                 <w:szCs w:val="20"/>
               </w:rPr>
-              <w:t>${receivingEventDates}</w:t>
+              <w:t>${</w:t>
+            </w:r>
+            <w:proofErr w:type="spellStart"/>
+            <w:r>
+              <w:rPr>
+                <w:rFonts w:asciiTheme="minorHAnsi" w:hAnsiTheme="minorHAnsi" w:cstheme="minorHAnsi"/>
+                <w:spacing w:val="-2"/>
+                <w:sz w:val="20"/>
+                <w:szCs w:val="20"/>
+              </w:rPr>
+              <w:t>receivingEventDates</w:t>
+            </w:r>
+            <w:proofErr w:type="spellEnd"/>
+            <w:r>
+              <w:rPr>
+                <w:rFonts w:asciiTheme="minorHAnsi" w:hAnsiTheme="minorHAnsi" w:cstheme="minorHAnsi"/>
+                <w:spacing w:val="-2"/>
+                <w:sz w:val="20"/>
+                <w:szCs w:val="20"/>
+              </w:rPr>
+              <w:t>}</w:t>
             </w:r>
           </w:p>
         </w:tc>
@@ -13223,9 +13832,11 @@
               </w:rPr>
               <w:t>${</w:t>
             </w:r>
+            <w:proofErr w:type="spellStart"/>
             <w:r>
               <w:t>sig_dean</w:t>
             </w:r>
+            <w:proofErr w:type="spellEnd"/>
             <w:r>
               <w:rPr>
                 <w:spacing w:val="-2"/>
@@ -13575,7 +14186,21 @@
               <w:rPr>
                 <w:spacing w:val="-2"/>
               </w:rPr>
-              <w:t xml:space="preserve"> ${otherMattersSpecify}</w:t>
+              <w:t xml:space="preserve"> ${</w:t>
+            </w:r>
+            <w:proofErr w:type="spellStart"/>
+            <w:r>
+              <w:rPr>
+                <w:spacing w:val="-2"/>
+              </w:rPr>
+              <w:t>otherMattersSpecify</w:t>
+            </w:r>
+            <w:proofErr w:type="spellEnd"/>
+            <w:r>
+              <w:rPr>
+                <w:spacing w:val="-2"/>
+              </w:rPr>
+              <w:t>}</w:t>
             </w:r>
           </w:p>
         </w:tc>
@@ -20776,7 +21401,7 @@
           </mc:Choice>
           <mc:Fallback>
             <w:pict>
-              <v:group w14:anchorId="020CD4B2" id="Group 18" o:spid="_x0000_s1026" style="position:absolute;margin-left:120.45pt;margin-top:24.25pt;width:373.95pt;height:1.05pt;z-index:-251653120;mso-wrap-distance-left:0;mso-wrap-distance-right:0;mso-position-horizontal-relative:page" coordsize="47491,133" o:gfxdata="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">
+              <v:group w14:anchorId="108579CC" id="Group 18" o:spid="_x0000_s1026" style="position:absolute;margin-left:120.45pt;margin-top:24.25pt;width:373.95pt;height:1.05pt;z-index:-251653120;mso-wrap-distance-left:0;mso-wrap-distance-right:0;mso-position-horizontal-relative:page" coordsize="47491,133" o:gfxdata="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">
                 <v:shape id="Graphic 19" o:spid="_x0000_s1027" style="position:absolute;left:11;top:12;width:47473;height:13;visibility:visible;mso-wrap-style:square;v-text-anchor:top" coordsize="4747260,1270" o:gfxdata="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" path="m,l4746752,e" filled="f" strokeweight=".2pt">
                   <v:path arrowok="t"/>
                 </v:shape>
@@ -20789,6 +21414,7 @@
           </mc:Fallback>
         </mc:AlternateContent>
       </w:r>
+      <w:proofErr w:type="gramStart"/>
       <w:r>
         <w:rPr>
           <w:b/>
@@ -20799,11 +21425,34 @@
       </w:r>
       <w:r>
         <w:rPr>
+          <w:rFonts w:asciiTheme="minorHAnsi" w:hAnsiTheme="minorHAnsi" w:cstheme="minorHAnsi"/>
+          <w:sz w:val="20"/>
+          <w:szCs w:val="20"/>
+        </w:rPr>
+        <w:t xml:space="preserve"> </w:t>
+      </w:r>
+      <w:proofErr w:type="spellStart"/>
+      <w:r>
+        <w:rPr>
+          <w:rFonts w:asciiTheme="minorHAnsi" w:hAnsiTheme="minorHAnsi" w:cstheme="minorHAnsi"/>
+          <w:b/>
+          <w:bCs/>
+          <w:i/>
+          <w:iCs/>
+          <w:sz w:val="20"/>
+          <w:szCs w:val="20"/>
+        </w:rPr>
+        <w:t>receivingRequesteeName</w:t>
+      </w:r>
+      <w:proofErr w:type="spellEnd"/>
+      <w:proofErr w:type="gramEnd"/>
+      <w:r>
+        <w:rPr>
           <w:b/>
           <w:i/>
           <w:sz w:val="20"/>
         </w:rPr>
-        <w:t>sig_cscp</w:t>
+        <w:t xml:space="preserve"> </w:t>
       </w:r>
       <w:r>
         <w:rPr>
@@ -20932,6 +21581,7 @@
               </w:rPr>
               <w:t>${</w:t>
             </w:r>
+            <w:proofErr w:type="spellStart"/>
             <w:r>
               <w:rPr>
                 <w:rFonts w:asciiTheme="minorHAnsi" w:eastAsia="Times New Roman" w:hAnsiTheme="minorHAnsi" w:cstheme="minorHAnsi"/>
@@ -20939,6 +21589,7 @@
               </w:rPr>
               <w:t>sig_ppfo</w:t>
             </w:r>
+            <w:proofErr w:type="spellEnd"/>
             <w:r>
               <w:rPr>
                 <w:rFonts w:asciiTheme="minorHAnsi" w:eastAsia="Times New Roman" w:hAnsiTheme="minorHAnsi" w:cstheme="minorHAnsi"/>
@@ -20967,6 +21618,7 @@
               </w:rPr>
               <w:t>${</w:t>
             </w:r>
+            <w:proofErr w:type="spellStart"/>
             <w:r>
               <w:rPr>
                 <w:rFonts w:asciiTheme="minorHAnsi" w:eastAsia="Times New Roman" w:hAnsiTheme="minorHAnsi" w:cstheme="minorHAnsi"/>
@@ -20974,6 +21626,7 @@
               </w:rPr>
               <w:t>sig_evp</w:t>
             </w:r>
+            <w:proofErr w:type="spellEnd"/>
             <w:r>
               <w:rPr>
                 <w:rFonts w:asciiTheme="minorHAnsi" w:eastAsia="Times New Roman" w:hAnsiTheme="minorHAnsi" w:cstheme="minorHAnsi"/>
@@ -21147,7 +21800,7 @@
           </mc:Choice>
           <mc:Fallback>
             <w:pict>
-              <v:group w14:anchorId="14D7D914" id="Group 21" o:spid="_x0000_s1026" style="position:absolute;margin-left:66pt;margin-top:19.5pt;width:209.1pt;height:1pt;z-index:-251658240;mso-wrap-distance-left:0;mso-wrap-distance-right:0;mso-position-horizontal-relative:page" coordsize="26555,127" o:gfxdata="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">
+              <v:group w14:anchorId="3BD6D21C" id="Group 21" o:spid="_x0000_s1026" style="position:absolute;margin-left:66pt;margin-top:19.5pt;width:209.1pt;height:1pt;z-index:-251658240;mso-wrap-distance-left:0;mso-wrap-distance-right:0;mso-position-horizontal-relative:page" coordsize="26555,127" o:gfxdata="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">
                 <v:shape id="Graphic 22" o:spid="_x0000_s1027" style="position:absolute;left:12;top:12;width:26531;height:13;visibility:visible;mso-wrap-style:square;v-text-anchor:top" coordsize="2653030,1270" o:gfxdata="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" path="m,l2652712,e" filled="f" strokeweight=".2pt">
                   <v:path arrowok="t"/>
                 </v:shape>
@@ -21290,7 +21943,7 @@
           </mc:Choice>
           <mc:Fallback>
             <w:pict>
-              <v:group w14:anchorId="375AF96B" id="Group 24" o:spid="_x0000_s1026" style="position:absolute;margin-left:300.5pt;margin-top:19.5pt;width:193.9pt;height:1pt;z-index:-251655168;mso-wrap-distance-left:0;mso-wrap-distance-right:0;mso-position-horizontal-relative:page" coordsize="24625,127" o:gfxdata="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">
+              <v:group w14:anchorId="3666556C" id="Group 24" o:spid="_x0000_s1026" style="position:absolute;margin-left:300.5pt;margin-top:19.5pt;width:193.9pt;height:1pt;z-index:-251655168;mso-wrap-distance-left:0;mso-wrap-distance-right:0;mso-position-horizontal-relative:page" coordsize="24625,127" o:gfxdata="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">
                 <v:shape id="Graphic 25" o:spid="_x0000_s1027" style="position:absolute;left:12;top:12;width:24600;height:13;visibility:visible;mso-wrap-style:square;v-text-anchor:top" coordsize="2459990,1270" o:gfxdata="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" path="m,l2459735,e" filled="f" strokeweight=".2pt">
                   <v:path arrowok="t"/>
                 </v:shape>
@@ -22952,6 +23605,7 @@
   <w:style w:type="character" w:default="1" w:styleId="DefaultParagraphFont">
     <w:name w:val="Default Paragraph Font"/>
     <w:uiPriority w:val="1"/>
+    <w:semiHidden/>
     <w:unhideWhenUsed/>
   </w:style>
   <w:style w:type="table" w:default="1" w:styleId="TableNormal">

</xml_diff>